<commit_message>
Se agrego el form 2
</commit_message>
<xml_diff>
--- a/Laboratorio #2 Condiciones en C#.docx
+++ b/Laboratorio #2 Condiciones en C#.docx
@@ -890,6 +890,7 @@
           <w:bCs/>
           <w:sz w:val="24"/>
           <w:szCs w:val="24"/>
+          <w:highlight w:val="cyan"/>
         </w:rPr>
         <w:t>Pida el nombre del empleado, su cédula y su salario bruto mensual.</w:t>
       </w:r>
@@ -903,6 +904,7 @@
           <w:bCs/>
           <w:sz w:val="24"/>
           <w:szCs w:val="24"/>
+          <w:u w:val="single"/>
         </w:rPr>
       </w:pPr>
       <w:r>
@@ -911,6 +913,7 @@
           <w:bCs/>
           <w:sz w:val="24"/>
           <w:szCs w:val="24"/>
+          <w:highlight w:val="magenta"/>
         </w:rPr>
         <w:t xml:space="preserve">En un segundo formulario imprima su salario neto mensual, su </w:t>
       </w:r>
@@ -920,8 +923,18 @@
           <w:bCs/>
           <w:sz w:val="24"/>
           <w:szCs w:val="24"/>
-        </w:rPr>
-        <w:t xml:space="preserve">pago de seguro social, de seguro educativo y el pago de ISR mensual. Para el ISR se toma en cuenta el décimo tercer mes. </w:t>
+          <w:highlight w:val="magenta"/>
+        </w:rPr>
+        <w:t>pago de seguro social, de seguro educativo y el pago de ISR mensual. Para el ISR se toma en cuenta el décimo tercer mes.</w:t>
+      </w:r>
+      <w:r>
+        <w:rPr>
+          <w:rFonts w:ascii="Arial" w:hAnsi="Arial" w:cs="Arial"/>
+          <w:bCs/>
+          <w:sz w:val="24"/>
+          <w:szCs w:val="24"/>
+        </w:rPr>
+        <w:t xml:space="preserve"> </w:t>
       </w:r>
     </w:p>
     <w:p>

</xml_diff>